<commit_message>
update database & sample data
</commit_message>
<xml_diff>
--- a/Quiz challenge/Kế hoạch sơ bộ.docx
+++ b/Quiz challenge/Kế hoạch sơ bộ.docx
@@ -1131,9 +1131,10 @@
         <w:tabs>
           <w:tab w:val="left" w:pos="450"/>
         </w:tabs>
-        <w:ind w:left="720"/>
-        <w:rPr>
-          <w:rFonts w:ascii="Times New Roman" w:hAnsi="Times New Roman" w:cs="Times New Roman"/>
+        <w:rPr>
+          <w:rFonts w:ascii="Times New Roman" w:hAnsi="Times New Roman" w:cs="Times New Roman"/>
+          <w:b/>
+          <w:bCs/>
           <w:sz w:val="28"/>
           <w:szCs w:val="28"/>
         </w:rPr>

</xml_diff>